<commit_message>
updated resume and jdsports summary
</commit_message>
<xml_diff>
--- a/static/Michael-Gallo-Resume.docx
+++ b/static/Michael-Gallo-Resume.docx
@@ -466,7 +466,7 @@
           <w:sz w:val="18"/>
           <w:szCs w:val="18"/>
         </w:rPr>
-        <w:t xml:space="preserve">Served as the DMN subject-matter expert for a major bank, developing protocols for a custom rule engine and transferring client knowledge for future business logic deployment. </w:t>
+        <w:t xml:space="preserve">Served as the DMN subject matter expert for a major bank, developing protocols for a custom rule engine and transferring client knowledge for future business logic deployment. </w:t>
       </w:r>
     </w:p>
     <w:p>
@@ -516,7 +516,7 @@
           <w:sz w:val="18"/>
           <w:szCs w:val="18"/>
         </w:rPr>
-        <w:t xml:space="preserve">Developed a custom-tailored Python XML diff tool for comparing DMNs, leveraging the lxml library to automatically generate human-readable explanations of changes within a DMN. </w:t>
+        <w:t xml:space="preserve">Developed a custom-tailored Python XML diff tool for comparing DMNs, leveraging the lxml library to automatically generate human-readable explanations of changes within a DMN.  </w:t>
       </w:r>
     </w:p>
     <w:p>
@@ -541,57 +541,25 @@
           <w:sz w:val="18"/>
           <w:szCs w:val="18"/>
         </w:rPr>
-        <w:t xml:space="preserve">Designed and performed hosted JMeter tests to performance-test the rule engine. </w:t>
-      </w:r>
-    </w:p>
-    <w:p>
-      <w:pPr>
-        <w:pStyle w:val="LO-normal"/>
-        <w:numPr>
-          <w:ilvl w:val="0"/>
-          <w:numId w:val="1"/>
-        </w:numPr>
-        <w:ind w:hanging="360" w:left="720"/>
-        <w:rPr>
-          <w:rFonts w:ascii="Verdana" w:hAnsi="Verdana" w:eastAsia="Verdana" w:cs="Verdana"/>
-          <w:color w:val="666666"/>
-          <w:sz w:val="18"/>
-          <w:szCs w:val="18"/>
-        </w:rPr>
-      </w:pPr>
-      <w:r>
-        <w:rPr>
-          <w:rFonts w:eastAsia="Verdana" w:cs="Verdana" w:ascii="Verdana" w:hAnsi="Verdana"/>
-          <w:color w:val="666666"/>
-          <w:sz w:val="18"/>
-          <w:szCs w:val="18"/>
-        </w:rPr>
-        <w:t xml:space="preserve">Monitored Splunk and New Relic dashboards in the PagerDuty prod support rotation. </w:t>
-      </w:r>
-    </w:p>
-    <w:p>
-      <w:pPr>
-        <w:pStyle w:val="LO-normal"/>
-        <w:numPr>
-          <w:ilvl w:val="0"/>
-          <w:numId w:val="1"/>
-        </w:numPr>
-        <w:ind w:hanging="360" w:left="720"/>
-        <w:rPr>
-          <w:rFonts w:ascii="Verdana" w:hAnsi="Verdana" w:eastAsia="Verdana" w:cs="Verdana"/>
-          <w:color w:val="666666"/>
-          <w:sz w:val="18"/>
-          <w:szCs w:val="18"/>
-        </w:rPr>
-      </w:pPr>
-      <w:r>
-        <w:rPr>
-          <w:rFonts w:eastAsia="Verdana" w:cs="Verdana" w:ascii="Verdana" w:hAnsi="Verdana"/>
-          <w:color w:val="666666"/>
-          <w:sz w:val="18"/>
-          <w:szCs w:val="18"/>
-        </w:rPr>
-        <w:t xml:space="preserve">Updated Docker image versions and packages in existing Docker images, verified the rule engine behaved as expected with the Dockerfile changes, and deployed the updated rule engine to AWS using Jenkins. </w:t>
+        <w:t>Led vulnerability remediation for</w:t>
+      </w:r>
+      <w:r>
+        <w:rPr>
+          <w:rFonts w:eastAsia="Verdana" w:cs="Verdana" w:ascii="Verdana" w:hAnsi="Verdana"/>
+          <w:color w:val="666666"/>
+          <w:sz w:val="18"/>
+          <w:szCs w:val="18"/>
+        </w:rPr>
+        <w:t xml:space="preserve"> Docker </w:t>
+      </w:r>
+      <w:r>
+        <w:rPr>
+          <w:rFonts w:eastAsia="Verdana" w:cs="Verdana" w:ascii="Verdana" w:hAnsi="Verdana"/>
+          <w:color w:val="666666"/>
+          <w:sz w:val="18"/>
+          <w:szCs w:val="18"/>
+        </w:rPr>
+        <w:t>containers and infrastructure by updating and testing Amazon Machine Images (AMIs) and orchestrating Jenkins deployments of updates.</w:t>
       </w:r>
     </w:p>
     <w:p>
@@ -717,7 +685,42 @@
           <w:sz w:val="18"/>
           <w:szCs w:val="18"/>
         </w:rPr>
-        <w:t xml:space="preserve">Utilized Python to aggregate sales &amp; shipping data from Amazon MWS and Shipstation APIs to create custom sales profitability reports by SKU, automatically emailing data to stakeholders. </w:t>
+        <w:t xml:space="preserve">Unlocked 400% year over year growth by utilizing Python to re-engineer product analysis and sales reporting software. Analytics software enabled automatic filtering of over 95% of SKUs in wholesale catalogs by aggregating data from Amazon and Keepa APIs as well as JD Sport’s own listings, massively increasing productivity in catalog growth. </w:t>
+      </w:r>
+    </w:p>
+    <w:p>
+      <w:pPr>
+        <w:pStyle w:val="LO-normal"/>
+        <w:numPr>
+          <w:ilvl w:val="0"/>
+          <w:numId w:val="1"/>
+        </w:numPr>
+        <w:spacing w:lineRule="auto" w:line="240" w:before="120" w:after="0"/>
+        <w:ind w:hanging="360" w:left="720"/>
+        <w:rPr>
+          <w:rFonts w:ascii="Verdana" w:hAnsi="Verdana" w:eastAsia="Verdana" w:cs="Verdana"/>
+          <w:color w:val="666666"/>
+          <w:sz w:val="18"/>
+          <w:szCs w:val="18"/>
+        </w:rPr>
+      </w:pPr>
+      <w:r>
+        <w:rPr>
+          <w:rFonts w:eastAsia="Verdana" w:cs="Verdana" w:ascii="Verdana" w:hAnsi="Verdana"/>
+          <w:color w:val="666666"/>
+          <w:sz w:val="18"/>
+          <w:szCs w:val="18"/>
+        </w:rPr>
+        <w:t>T</w:t>
+      </w:r>
+      <w:r>
+        <w:rPr>
+          <w:rFonts w:eastAsia="Verdana" w:cs="Verdana" w:ascii="Verdana" w:hAnsi="Verdana"/>
+          <w:color w:val="666666"/>
+          <w:sz w:val="18"/>
+          <w:szCs w:val="18"/>
+        </w:rPr>
+        <w:t>ransformed sales reporting processes, transitioning restocking process from a monthly to daily frequency . Streamlined inventory management, eliminating manual efforts in assessing profitability of recently sold listings. This improvement, through increased standardization and automatic distribution to all relevant parties, enabled the growing back-office to more easily collaborate.</w:t>
       </w:r>
     </w:p>
     <w:p>
@@ -742,32 +745,7 @@
           <w:sz w:val="18"/>
           <w:szCs w:val="18"/>
         </w:rPr>
-        <w:t xml:space="preserve">Developed software to convert supplier-provided CSV wholesale lists into Excel spreadsheets with Amazon pricing, sales velocity data, and information about the merchant’s current listing using Keepa’s API. </w:t>
-      </w:r>
-    </w:p>
-    <w:p>
-      <w:pPr>
-        <w:pStyle w:val="LO-normal"/>
-        <w:numPr>
-          <w:ilvl w:val="0"/>
-          <w:numId w:val="1"/>
-        </w:numPr>
-        <w:ind w:hanging="360" w:left="720"/>
-        <w:rPr>
-          <w:rFonts w:ascii="Verdana" w:hAnsi="Verdana" w:eastAsia="Verdana" w:cs="Verdana"/>
-          <w:color w:val="666666"/>
-          <w:sz w:val="18"/>
-          <w:szCs w:val="18"/>
-        </w:rPr>
-      </w:pPr>
-      <w:r>
-        <w:rPr>
-          <w:rFonts w:eastAsia="Verdana" w:cs="Verdana" w:ascii="Verdana" w:hAnsi="Verdana"/>
-          <w:color w:val="666666"/>
-          <w:sz w:val="18"/>
-          <w:szCs w:val="18"/>
-        </w:rPr>
-        <w:t xml:space="preserve">Developed and managed a catalog of 40K+ SKUs by automating the restocking and sourcing processes with Python. </w:t>
+        <w:t>Served as the primary purchaser for six key wholesale accounts with annual spend per account of up to $500k .</w:t>
       </w:r>
     </w:p>
     <w:p>

</xml_diff>